<commit_message>
finish most of the essay
</commit_message>
<xml_diff>
--- a/Essay/Abstract.docx
+++ b/Essay/Abstract.docx
@@ -4,71 +4,71 @@
   <w:body>
     <w:p>
       <w:r>
-        <w:t>The Q-learning has been applied to obstacle avoidance for quite an extensive amount of time</w:t>
+        <w:t xml:space="preserve">The Q-learning has been applied to </w:t>
+      </w:r>
+      <w:r>
+        <w:t>many research projects in the past few decades. Its simple logic of given a state then find an action as well as its great performance has made it one of the most popular method in reinforcement learning</w:t>
+      </w:r>
+      <w:r>
+        <w:t>.</w:t>
+      </w:r>
+      <w:r>
+        <w:t xml:space="preserve"> We are exploring the possible application of Q-learning in obstacle avoidance with a simple idea - the percept of the robot is taken as the state, and the actions gives instruction to the actuating device of the robot. Here a sanity check for such an idea was provided. Every component was as simple as possible</w:t>
+      </w:r>
+      <w:r>
+        <w:t>. T</w:t>
+      </w:r>
+      <w:r>
+        <w:t xml:space="preserve">he </w:t>
       </w:r>
       <w:proofErr w:type="gramStart"/>
       <w:r>
-        <w:t>…(</w:t>
+        <w:t>most simple</w:t>
       </w:r>
       <w:proofErr w:type="gramEnd"/>
       <w:r>
-        <w:t xml:space="preserve">more detailed description of </w:t>
-      </w:r>
-      <w:r>
-        <w:t>Q-learning</w:t>
-      </w:r>
-      <w:r>
-        <w:t>)…</w:t>
+        <w:t xml:space="preserve"> disc robot from Robotics Playground was used, and the </w:t>
+      </w:r>
+      <w:r>
+        <w:t xml:space="preserve">most basic form of </w:t>
+      </w:r>
+      <w:r>
+        <w:t>Q-learning is utilized</w:t>
       </w:r>
       <w:r>
         <w:t xml:space="preserve">. </w:t>
       </w:r>
       <w:r>
-        <w:t>(</w:t>
-      </w:r>
-      <w:r>
-        <w:rPr>
-          <w:rFonts w:hint="eastAsia"/>
-        </w:rPr>
-        <w:t>改被动</w:t>
-      </w:r>
-      <w:r>
-        <w:rPr>
-          <w:rFonts w:hint="eastAsia"/>
-        </w:rPr>
-        <w:t>，</w:t>
-      </w:r>
-      <w:r>
-        <w:rPr>
-          <w:rFonts w:hint="eastAsia"/>
-        </w:rPr>
-        <w:t>不要w</w:t>
-      </w:r>
-      <w:r>
-        <w:t>ant)</w:t>
-      </w:r>
-      <w:r>
-        <w:t xml:space="preserve">The most basic form of </w:t>
-      </w:r>
-      <w:r>
-        <w:t>Q-learning is utilized to see h</w:t>
-      </w:r>
-      <w:r>
-        <w:t>ow it behaves</w:t>
-      </w:r>
-      <w:r>
-        <w:t xml:space="preserve"> when faced with environment with different level of environmental complexity</w:t>
+        <w:t>Our vehicle’s</w:t>
+      </w:r>
+      <w:r>
+        <w:t xml:space="preserve"> performance was checked in environments </w:t>
+      </w:r>
+      <w:r>
+        <w:t>with different level</w:t>
+      </w:r>
+      <w:r>
+        <w:t>s</w:t>
+      </w:r>
+      <w:r>
+        <w:t xml:space="preserve"> of environmental complexity</w:t>
       </w:r>
       <w:r>
         <w:t>.</w:t>
       </w:r>
       <w:r>
-        <w:t xml:space="preserve"> In order to monitor the process more easily,</w:t>
-      </w:r>
-      <w:r>
         <w:t xml:space="preserve"> </w:t>
       </w:r>
       <w:r>
+        <w:t>To</w:t>
+      </w:r>
+      <w:r>
+        <w:t xml:space="preserve"> monitor the process more easily,</w:t>
+      </w:r>
+      <w:r>
+        <w:t xml:space="preserve"> </w:t>
+      </w:r>
+      <w:r>
         <w:t>Simulink</w:t>
       </w:r>
       <w:r>
@@ -78,49 +78,67 @@
         <w:t xml:space="preserve"> was used to </w:t>
       </w:r>
       <w:r>
-        <w:t>train the vehicle.</w:t>
+        <w:t xml:space="preserve">train the </w:t>
+      </w:r>
+      <w:r>
+        <w:t>vehicle</w:t>
+      </w:r>
+      <w:r>
+        <w:t>.</w:t>
       </w:r>
       <w:r>
         <w:t xml:space="preserve"> </w:t>
       </w:r>
       <w:r>
-        <w:t>Q-learning</w:t>
-      </w:r>
-      <w:r>
-        <w:t>’</w:t>
-      </w:r>
-      <w:r>
-        <w:t xml:space="preserve">s basic </w:t>
-      </w:r>
-      <w:r>
-        <w:t xml:space="preserve">update function was used to </w:t>
-      </w:r>
-      <w:r>
-        <w:t>updat</w:t>
-      </w:r>
-      <w:r>
-        <w:t>e</w:t>
-      </w:r>
-      <w:r>
-        <w:t xml:space="preserve"> the Q-</w:t>
-      </w:r>
-      <w:r>
-        <w:t>Table</w:t>
-      </w:r>
-      <w:r>
-        <w:t xml:space="preserve">, using input from two distance sensors as </w:t>
-      </w:r>
-      <w:r>
-        <w:t xml:space="preserve">the percept and torque of </w:t>
-      </w:r>
-      <w:r>
-        <w:t>two motors as actions to construct the Q-learning table</w:t>
+        <w:t>I</w:t>
+      </w:r>
+      <w:r>
+        <w:t>nput from two distance sensors</w:t>
+      </w:r>
+      <w:r>
+        <w:t xml:space="preserve"> were used</w:t>
+      </w:r>
+      <w:r>
+        <w:t xml:space="preserve"> as </w:t>
+      </w:r>
+      <w:r>
+        <w:t xml:space="preserve">the </w:t>
+      </w:r>
+      <w:r>
+        <w:t>states</w:t>
+      </w:r>
+      <w:r>
+        <w:t xml:space="preserve"> and torque of </w:t>
+      </w:r>
+      <w:r>
+        <w:t>two motors</w:t>
+      </w:r>
+      <w:r>
+        <w:t xml:space="preserve"> were provided</w:t>
+      </w:r>
+      <w:r>
+        <w:t xml:space="preserve"> </w:t>
+      </w:r>
+      <w:r>
+        <w:t>as</w:t>
+      </w:r>
+      <w:r>
+        <w:t xml:space="preserve"> actions to construct the Q-learning table</w:t>
       </w:r>
       <w:r>
         <w:t>.</w:t>
       </w:r>
       <w:r>
-        <w:t xml:space="preserve"> Punishment is imposed when robot collided with the environment</w:t>
+        <w:t xml:space="preserve"> Punishment </w:t>
+      </w:r>
+      <w:r>
+        <w:t>was</w:t>
+      </w:r>
+      <w:r>
+        <w:t xml:space="preserve"> imposed when robot collided with the environment</w:t>
+      </w:r>
+      <w:r>
+        <w:t xml:space="preserve"> and no reward was given</w:t>
       </w:r>
       <w:r>
         <w:t>.</w:t>
@@ -129,103 +147,21 @@
         <w:t xml:space="preserve"> </w:t>
       </w:r>
       <w:r>
-        <w:t>The robot showed certain level of obsta</w:t>
-      </w:r>
-      <w:r>
-        <w:t>cle avoidance skill in a relatively simple environment</w:t>
-      </w:r>
-      <w:r>
-        <w:t xml:space="preserve"> at first</w:t>
-      </w:r>
-      <w:r>
-        <w:t>, but soon picked up the trick of finding a relatively open field and</w:t>
-      </w:r>
-      <w:r>
-        <w:t xml:space="preserve"> drawing circles. </w:t>
-      </w:r>
-      <w:r>
-        <w:rPr>
-          <w:i/>
-          <w:iCs/>
-        </w:rPr>
-        <w:t xml:space="preserve">In a </w:t>
+        <w:t xml:space="preserve">The result showed very limited improvements in </w:t>
       </w:r>
       <w:proofErr w:type="gramStart"/>
       <w:r>
-        <w:rPr>
-          <w:i/>
-          <w:iCs/>
-        </w:rPr>
-        <w:t>more dense</w:t>
+        <w:t>all of</w:t>
       </w:r>
       <w:proofErr w:type="gramEnd"/>
       <w:r>
-        <w:rPr>
-          <w:i/>
-          <w:iCs/>
-        </w:rPr>
-        <w:t xml:space="preserve"> </w:t>
-      </w:r>
-      <w:r>
-        <w:rPr>
-          <w:i/>
-          <w:iCs/>
-        </w:rPr>
-        <w:t>environment, however, it hasn’t shown much sign of obstacle avoidance, even after 10 hours of training</w:t>
-      </w:r>
-      <w:r>
-        <w:rPr>
-          <w:i/>
-          <w:iCs/>
-        </w:rPr>
-        <w:t>.</w:t>
-      </w:r>
-      <w:r>
-        <w:t xml:space="preserve"> </w:t>
-      </w:r>
-      <w:r>
-        <w:t>This can be caused by</w:t>
-      </w:r>
-      <w:r>
-        <w:t xml:space="preserve"> the inefficiency of</w:t>
-      </w:r>
-      <w:r>
-        <w:t xml:space="preserve"> Q-learning algorithm when trying to produce a relatively big Q-table</w:t>
-      </w:r>
-      <w:r>
-        <w:t>.</w:t>
-      </w:r>
-      <w:r>
-        <w:t xml:space="preserve"> We still believe that</w:t>
-      </w:r>
-      <w:r>
-        <w:t xml:space="preserve"> the theory is </w:t>
-      </w:r>
-      <w:proofErr w:type="gramStart"/>
-      <w:r>
-        <w:t>sound</w:t>
-      </w:r>
-      <w:proofErr w:type="gramEnd"/>
-      <w:r>
-        <w:t xml:space="preserve"> and</w:t>
-      </w:r>
-      <w:r>
-        <w:t xml:space="preserve"> this method has potential</w:t>
-      </w:r>
-      <w:r>
-        <w:t xml:space="preserve">. It </w:t>
-      </w:r>
-      <w:r>
-        <w:t xml:space="preserve">may </w:t>
-      </w:r>
-      <w:r>
-        <w:t xml:space="preserve">show expected performance if we </w:t>
-      </w:r>
-      <w:r>
-        <w:t>continue to fine tune the parameters, improve efficiency of the training method</w:t>
-      </w:r>
-      <w:r>
-        <w:t xml:space="preserve"> or train the model for longer period of time.</w:t>
+        <w:t xml:space="preserve"> the </w:t>
+      </w:r>
+      <w:r>
+        <w:t>environments</w:t>
+      </w:r>
+      <w:r>
+        <w:t xml:space="preserve"> and thus cast some doubt on the usability of this idea.</w:t>
       </w:r>
     </w:p>
     <w:sectPr>
@@ -236,6 +172,44 @@
     </w:sectPr>
   </w:body>
 </w:document>
+</file>
+
+<file path=word/endnotes.xml><?xml version="1.0" encoding="utf-8"?>
+<w:endnotes xmlns:wpc="http://schemas.microsoft.com/office/word/2010/wordprocessingCanvas" xmlns:cx="http://schemas.microsoft.com/office/drawing/2014/chartex" xmlns:cx1="http://schemas.microsoft.com/office/drawing/2015/9/8/chartex" xmlns:cx2="http://schemas.microsoft.com/office/drawing/2015/10/21/chartex" xmlns:cx3="http://schemas.microsoft.com/office/drawing/2016/5/9/chartex" xmlns:cx4="http://schemas.microsoft.com/office/drawing/2016/5/10/chartex" xmlns:cx5="http://schemas.microsoft.com/office/drawing/2016/5/11/chartex" xmlns:cx6="http://schemas.microsoft.com/office/drawing/2016/5/12/chartex" xmlns:cx7="http://schemas.microsoft.com/office/drawing/2016/5/13/chartex" xmlns:cx8="http://schemas.microsoft.com/office/drawing/2016/5/14/chartex" xmlns:mc="http://schemas.openxmlformats.org/markup-compatibility/2006" xmlns:aink="http://schemas.microsoft.com/office/drawing/2016/ink" xmlns:am3d="http://schemas.microsoft.com/office/drawing/2017/model3d" xmlns:o="urn:schemas-microsoft-com:office:office" xmlns:r="http://schemas.openxmlformats.org/officeDocument/2006/relationships" xmlns:m="http://schemas.openxmlformats.org/officeDocument/2006/math" xmlns:v="urn:schemas-microsoft-com:vml" xmlns:wp14="http://schemas.microsoft.com/office/word/2010/wordprocessingDrawing" xmlns:wp="http://schemas.openxmlformats.org/drawingml/2006/wordprocessingDrawing" xmlns:w10="urn:schemas-microsoft-com:office:word" xmlns:w="http://schemas.openxmlformats.org/wordprocessingml/2006/main" xmlns:w14="http://schemas.microsoft.com/office/word/2010/wordml" xmlns:w15="http://schemas.microsoft.com/office/word/2012/wordml" xmlns:w16cex="http://schemas.microsoft.com/office/word/2018/wordml/cex" xmlns:w16cid="http://schemas.microsoft.com/office/word/2016/wordml/cid" xmlns:w16="http://schemas.microsoft.com/office/word/2018/wordml" xmlns:w16se="http://schemas.microsoft.com/office/word/2015/wordml/symex" xmlns:wpg="http://schemas.microsoft.com/office/word/2010/wordprocessingGroup" xmlns:wpi="http://schemas.microsoft.com/office/word/2010/wordprocessingInk" xmlns:wne="http://schemas.microsoft.com/office/word/2006/wordml" xmlns:wps="http://schemas.microsoft.com/office/word/2010/wordprocessingShape" mc:Ignorable="w14 w15 w16se w16cid w16 w16cex wp14">
+  <w:endnote w:type="separator" w:id="-1">
+    <w:p>
+      <w:r>
+        <w:separator/>
+      </w:r>
+    </w:p>
+  </w:endnote>
+  <w:endnote w:type="continuationSeparator" w:id="0">
+    <w:p>
+      <w:r>
+        <w:continuationSeparator/>
+      </w:r>
+    </w:p>
+  </w:endnote>
+</w:endnotes>
+</file>
+
+<file path=word/footnotes.xml><?xml version="1.0" encoding="utf-8"?>
+<w:footnotes xmlns:wpc="http://schemas.microsoft.com/office/word/2010/wordprocessingCanvas" xmlns:cx="http://schemas.microsoft.com/office/drawing/2014/chartex" xmlns:cx1="http://schemas.microsoft.com/office/drawing/2015/9/8/chartex" xmlns:cx2="http://schemas.microsoft.com/office/drawing/2015/10/21/chartex" xmlns:cx3="http://schemas.microsoft.com/office/drawing/2016/5/9/chartex" xmlns:cx4="http://schemas.microsoft.com/office/drawing/2016/5/10/chartex" xmlns:cx5="http://schemas.microsoft.com/office/drawing/2016/5/11/chartex" xmlns:cx6="http://schemas.microsoft.com/office/drawing/2016/5/12/chartex" xmlns:cx7="http://schemas.microsoft.com/office/drawing/2016/5/13/chartex" xmlns:cx8="http://schemas.microsoft.com/office/drawing/2016/5/14/chartex" xmlns:mc="http://schemas.openxmlformats.org/markup-compatibility/2006" xmlns:aink="http://schemas.microsoft.com/office/drawing/2016/ink" xmlns:am3d="http://schemas.microsoft.com/office/drawing/2017/model3d" xmlns:o="urn:schemas-microsoft-com:office:office" xmlns:r="http://schemas.openxmlformats.org/officeDocument/2006/relationships" xmlns:m="http://schemas.openxmlformats.org/officeDocument/2006/math" xmlns:v="urn:schemas-microsoft-com:vml" xmlns:wp14="http://schemas.microsoft.com/office/word/2010/wordprocessingDrawing" xmlns:wp="http://schemas.openxmlformats.org/drawingml/2006/wordprocessingDrawing" xmlns:w10="urn:schemas-microsoft-com:office:word" xmlns:w="http://schemas.openxmlformats.org/wordprocessingml/2006/main" xmlns:w14="http://schemas.microsoft.com/office/word/2010/wordml" xmlns:w15="http://schemas.microsoft.com/office/word/2012/wordml" xmlns:w16cex="http://schemas.microsoft.com/office/word/2018/wordml/cex" xmlns:w16cid="http://schemas.microsoft.com/office/word/2016/wordml/cid" xmlns:w16="http://schemas.microsoft.com/office/word/2018/wordml" xmlns:w16se="http://schemas.microsoft.com/office/word/2015/wordml/symex" xmlns:wpg="http://schemas.microsoft.com/office/word/2010/wordprocessingGroup" xmlns:wpi="http://schemas.microsoft.com/office/word/2010/wordprocessingInk" xmlns:wne="http://schemas.microsoft.com/office/word/2006/wordml" xmlns:wps="http://schemas.microsoft.com/office/word/2010/wordprocessingShape" mc:Ignorable="w14 w15 w16se w16cid w16 w16cex wp14">
+  <w:footnote w:type="separator" w:id="-1">
+    <w:p>
+      <w:r>
+        <w:separator/>
+      </w:r>
+    </w:p>
+  </w:footnote>
+  <w:footnote w:type="continuationSeparator" w:id="0">
+    <w:p>
+      <w:r>
+        <w:continuationSeparator/>
+      </w:r>
+    </w:p>
+  </w:footnote>
+</w:footnotes>
 </file>
 
 <file path=word/styles.xml><?xml version="1.0" encoding="utf-8"?>
@@ -630,7 +604,7 @@
     <w:lsdException w:name="Unresolved Mention" w:semiHidden="1" w:unhideWhenUsed="1"/>
     <w:lsdException w:name="Smart Link" w:semiHidden="1" w:unhideWhenUsed="1"/>
   </w:latentStyles>
-  <w:style w:type="paragraph" w:default="1" w:styleId="Normal">
+  <w:style w:type="paragraph" w:default="1" w:styleId="a">
     <w:name w:val="Normal"/>
     <w:qFormat/>
     <w:pPr>
@@ -638,13 +612,13 @@
       <w:jc w:val="both"/>
     </w:pPr>
   </w:style>
-  <w:style w:type="character" w:default="1" w:styleId="DefaultParagraphFont">
+  <w:style w:type="character" w:default="1" w:styleId="a0">
     <w:name w:val="Default Paragraph Font"/>
     <w:uiPriority w:val="1"/>
     <w:semiHidden/>
     <w:unhideWhenUsed/>
   </w:style>
-  <w:style w:type="table" w:default="1" w:styleId="TableNormal">
+  <w:style w:type="table" w:default="1" w:styleId="a1">
     <w:name w:val="Normal Table"/>
     <w:uiPriority w:val="99"/>
     <w:semiHidden/>
@@ -659,11 +633,76 @@
       </w:tblCellMar>
     </w:tblPr>
   </w:style>
-  <w:style w:type="numbering" w:default="1" w:styleId="NoList">
+  <w:style w:type="numbering" w:default="1" w:styleId="a2">
     <w:name w:val="No List"/>
     <w:uiPriority w:val="99"/>
     <w:semiHidden/>
     <w:unhideWhenUsed/>
+  </w:style>
+  <w:style w:type="paragraph" w:styleId="a3">
+    <w:name w:val="header"/>
+    <w:basedOn w:val="a"/>
+    <w:link w:val="a4"/>
+    <w:uiPriority w:val="99"/>
+    <w:unhideWhenUsed/>
+    <w:rsid w:val="00EA30CB"/>
+    <w:pPr>
+      <w:pBdr>
+        <w:bottom w:val="single" w:sz="6" w:space="1" w:color="auto"/>
+      </w:pBdr>
+      <w:tabs>
+        <w:tab w:val="center" w:pos="4153"/>
+        <w:tab w:val="right" w:pos="8306"/>
+      </w:tabs>
+      <w:snapToGrid w:val="0"/>
+      <w:jc w:val="center"/>
+    </w:pPr>
+    <w:rPr>
+      <w:sz w:val="18"/>
+      <w:szCs w:val="18"/>
+    </w:rPr>
+  </w:style>
+  <w:style w:type="character" w:customStyle="1" w:styleId="a4">
+    <w:name w:val="页眉 字符"/>
+    <w:basedOn w:val="a0"/>
+    <w:link w:val="a3"/>
+    <w:uiPriority w:val="99"/>
+    <w:rsid w:val="00EA30CB"/>
+    <w:rPr>
+      <w:sz w:val="18"/>
+      <w:szCs w:val="18"/>
+    </w:rPr>
+  </w:style>
+  <w:style w:type="paragraph" w:styleId="a5">
+    <w:name w:val="footer"/>
+    <w:basedOn w:val="a"/>
+    <w:link w:val="a6"/>
+    <w:uiPriority w:val="99"/>
+    <w:unhideWhenUsed/>
+    <w:rsid w:val="00EA30CB"/>
+    <w:pPr>
+      <w:tabs>
+        <w:tab w:val="center" w:pos="4153"/>
+        <w:tab w:val="right" w:pos="8306"/>
+      </w:tabs>
+      <w:snapToGrid w:val="0"/>
+      <w:jc w:val="left"/>
+    </w:pPr>
+    <w:rPr>
+      <w:sz w:val="18"/>
+      <w:szCs w:val="18"/>
+    </w:rPr>
+  </w:style>
+  <w:style w:type="character" w:customStyle="1" w:styleId="a6">
+    <w:name w:val="页脚 字符"/>
+    <w:basedOn w:val="a0"/>
+    <w:link w:val="a5"/>
+    <w:uiPriority w:val="99"/>
+    <w:rsid w:val="00EA30CB"/>
+    <w:rPr>
+      <w:sz w:val="18"/>
+      <w:szCs w:val="18"/>
+    </w:rPr>
   </w:style>
 </w:styles>
 </file>

</xml_diff>